<commit_message>
Updated. Ready to use.
Can be changed according to the decisions of the group.
</commit_message>
<xml_diff>
--- a/doc/design report sections/Introduction.docx
+++ b/doc/design report sections/Introduction.docx
@@ -78,71 +78,7 @@
           <w:sz w:val="24"/>
           <w:lang w:val="en-US"/>
         </w:rPr>
-        <w:t xml:space="preserve">A Day in </w:t>
-      </w:r>
-      <w:proofErr w:type="spellStart"/>
-      <w:r>
-        <w:rPr>
-          <w:sz w:val="24"/>
-          <w:lang w:val="en-US"/>
-        </w:rPr>
-        <w:t>Bilkent</w:t>
-      </w:r>
-      <w:proofErr w:type="spellEnd"/>
-      <w:r>
-        <w:rPr>
-          <w:sz w:val="24"/>
-          <w:lang w:val="en-US"/>
-        </w:rPr>
-        <w:t xml:space="preserve"> is a shoot ‘</w:t>
-      </w:r>
-      <w:proofErr w:type="spellStart"/>
-      <w:r>
-        <w:rPr>
-          <w:sz w:val="24"/>
-          <w:lang w:val="en-US"/>
-        </w:rPr>
-        <w:t>em</w:t>
-      </w:r>
-      <w:proofErr w:type="spellEnd"/>
-      <w:r>
-        <w:rPr>
-          <w:sz w:val="24"/>
-          <w:lang w:val="en-US"/>
-        </w:rPr>
-        <w:t xml:space="preserve">’ up style bullet hell game. Main purpose of the design is to make the game more enjoyable, and more challenging. The game is based on </w:t>
-      </w:r>
-      <w:proofErr w:type="spellStart"/>
-      <w:r>
-        <w:rPr>
-          <w:sz w:val="24"/>
-          <w:lang w:val="en-US"/>
-        </w:rPr>
-        <w:t>Bilkent</w:t>
-      </w:r>
-      <w:proofErr w:type="spellEnd"/>
-      <w:r>
-        <w:rPr>
-          <w:sz w:val="24"/>
-          <w:lang w:val="en-US"/>
-        </w:rPr>
-        <w:t xml:space="preserve">. All the enemies, projectiles, companions are related to </w:t>
-      </w:r>
-      <w:proofErr w:type="spellStart"/>
-      <w:r>
-        <w:rPr>
-          <w:sz w:val="24"/>
-          <w:lang w:val="en-US"/>
-        </w:rPr>
-        <w:t>Bilkent</w:t>
-      </w:r>
-      <w:proofErr w:type="spellEnd"/>
-      <w:r>
-        <w:rPr>
-          <w:sz w:val="24"/>
-          <w:lang w:val="en-US"/>
-        </w:rPr>
-        <w:t>.</w:t>
+        <w:t>A Day in Bilkent is a shoot ‘em’ up style bullet hell game. Main purpose of the design is to make the game more enjoyable, and more challenging. The game is based on Bilkent. All the enemies, projectiles, companions are related to Bilkent.</w:t>
       </w:r>
       <w:r>
         <w:rPr>
@@ -150,6 +86,13 @@
           <w:lang w:val="en-US"/>
         </w:rPr>
         <w:t xml:space="preserve"> Player, which is a student in the game, has to overcome the quizzes, labs, and other assignments to reach the boss. After killing the boss, player can move to the next level. Our aims are improve player’s hand-eye coordination, fast decision making, making the player more challenging, and create an enjoyable game.</w:t>
+      </w:r>
+      <w:r>
+        <w:rPr>
+          <w:sz w:val="24"/>
+          <w:lang w:val="en-US"/>
+        </w:rPr>
+        <w:t xml:space="preserve"> For the coding part, we will use JavaFX library.</w:t>
       </w:r>
     </w:p>
     <w:p>
@@ -329,23 +272,7 @@
           <w:sz w:val="24"/>
           <w:lang w:val="en-US"/>
         </w:rPr>
-        <w:t xml:space="preserve"> </w:t>
-      </w:r>
-      <w:proofErr w:type="gramStart"/>
-      <w:r>
-        <w:rPr>
-          <w:sz w:val="24"/>
-          <w:lang w:val="en-US"/>
-        </w:rPr>
-        <w:t>players</w:t>
-      </w:r>
-      <w:proofErr w:type="gramEnd"/>
-      <w:r>
-        <w:rPr>
-          <w:sz w:val="24"/>
-          <w:lang w:val="en-US"/>
-        </w:rPr>
-        <w:t xml:space="preserve"> enthusiasm.  </w:t>
+        <w:t xml:space="preserve"> players enthusiasm.  </w:t>
       </w:r>
     </w:p>
     <w:p>
@@ -462,23 +389,7 @@
           <w:sz w:val="24"/>
           <w:lang w:val="en-US"/>
         </w:rPr>
-        <w:t xml:space="preserve">A Day in </w:t>
-      </w:r>
-      <w:proofErr w:type="spellStart"/>
-      <w:r>
-        <w:rPr>
-          <w:sz w:val="24"/>
-          <w:lang w:val="en-US"/>
-        </w:rPr>
-        <w:t>Bilkent</w:t>
-      </w:r>
-      <w:proofErr w:type="spellEnd"/>
-      <w:r>
-        <w:rPr>
-          <w:sz w:val="24"/>
-          <w:lang w:val="en-US"/>
-        </w:rPr>
-        <w:t xml:space="preserve"> depends on the abilities, characters, power ups, etc. so that functionality is enough to play the game. However, lots of functions force the players to learn all the functions of the game. We tried to make user friendly as much as we can. </w:t>
+        <w:t xml:space="preserve">A Day in Bilkent depends on the abilities, characters, power ups, etc. so that functionality is enough to play the game. However, lots of functions force the players to learn all the functions of the game. We tried to make user friendly as much as we can. </w:t>
       </w:r>
       <w:r>
         <w:rPr>
@@ -663,8 +574,6 @@
         </w:rPr>
         <w:t xml:space="preserve">ts limits, and everything will work as intended. However, to maintain the speed, we will code a lot. Hence, the program will be hard to change, because there will be lots of dependencies. </w:t>
       </w:r>
-      <w:bookmarkStart w:id="0" w:name="_GoBack"/>
-      <w:bookmarkEnd w:id="0"/>
       <w:r>
         <w:rPr>
           <w:sz w:val="24"/>
@@ -672,19 +581,6 @@
         </w:rPr>
         <w:t xml:space="preserve"> </w:t>
       </w:r>
-    </w:p>
-    <w:p>
-      <w:pPr>
-        <w:pStyle w:val="ListeParagraf"/>
-        <w:spacing w:line="480" w:lineRule="auto"/>
-        <w:ind w:left="1800"/>
-        <w:jc w:val="both"/>
-        <w:rPr>
-          <w:b/>
-          <w:sz w:val="24"/>
-          <w:lang w:val="en-US"/>
-        </w:rPr>
-      </w:pPr>
     </w:p>
     <w:p>
       <w:pPr>
@@ -707,143 +603,116 @@
           <w:sz w:val="24"/>
           <w:lang w:val="en-US"/>
         </w:rPr>
-        <w:t>Criteria</w:t>
-      </w:r>
-    </w:p>
-    <w:p>
-      <w:pPr>
-        <w:pStyle w:val="ListeParagraf"/>
-        <w:numPr>
-          <w:ilvl w:val="3"/>
-          <w:numId w:val="1"/>
-        </w:numPr>
-        <w:spacing w:line="480" w:lineRule="auto"/>
-        <w:jc w:val="both"/>
-        <w:rPr>
-          <w:b/>
-          <w:sz w:val="24"/>
-          <w:lang w:val="en-US"/>
-        </w:rPr>
-      </w:pPr>
-      <w:r>
-        <w:rPr>
-          <w:b/>
-          <w:sz w:val="24"/>
-          <w:lang w:val="en-US"/>
-        </w:rPr>
-        <w:t>End User Criteria</w:t>
-      </w:r>
-    </w:p>
-    <w:p>
-      <w:pPr>
-        <w:pStyle w:val="ListeParagraf"/>
-        <w:spacing w:line="480" w:lineRule="auto"/>
-        <w:ind w:left="2160"/>
-        <w:jc w:val="both"/>
-        <w:rPr>
-          <w:b/>
-          <w:sz w:val="24"/>
-          <w:lang w:val="en-US"/>
-        </w:rPr>
-      </w:pPr>
-    </w:p>
-    <w:p>
-      <w:pPr>
-        <w:pStyle w:val="ListeParagraf"/>
-        <w:numPr>
-          <w:ilvl w:val="3"/>
-          <w:numId w:val="1"/>
-        </w:numPr>
-        <w:spacing w:line="480" w:lineRule="auto"/>
-        <w:jc w:val="both"/>
-        <w:rPr>
-          <w:b/>
-          <w:sz w:val="24"/>
-          <w:lang w:val="en-US"/>
-        </w:rPr>
-      </w:pPr>
-      <w:r>
-        <w:rPr>
-          <w:b/>
-          <w:sz w:val="24"/>
-          <w:lang w:val="en-US"/>
-        </w:rPr>
-        <w:t>Maintenance Criteria</w:t>
-      </w:r>
-    </w:p>
-    <w:p>
-      <w:pPr>
-        <w:pStyle w:val="ListeParagraf"/>
-        <w:spacing w:line="480" w:lineRule="auto"/>
-        <w:ind w:left="2160"/>
-        <w:jc w:val="both"/>
-        <w:rPr>
-          <w:b/>
-          <w:sz w:val="24"/>
-          <w:lang w:val="en-US"/>
-        </w:rPr>
-      </w:pPr>
-    </w:p>
-    <w:p>
-      <w:pPr>
-        <w:pStyle w:val="ListeParagraf"/>
-        <w:numPr>
-          <w:ilvl w:val="3"/>
-          <w:numId w:val="1"/>
-        </w:numPr>
-        <w:spacing w:line="480" w:lineRule="auto"/>
-        <w:jc w:val="both"/>
-        <w:rPr>
-          <w:b/>
-          <w:sz w:val="24"/>
-          <w:lang w:val="en-US"/>
-        </w:rPr>
-      </w:pPr>
-      <w:r>
-        <w:rPr>
-          <w:b/>
-          <w:sz w:val="24"/>
-          <w:lang w:val="en-US"/>
-        </w:rPr>
-        <w:t>Performance Criteria</w:t>
-      </w:r>
-    </w:p>
-    <w:p>
-      <w:pPr>
-        <w:pStyle w:val="ListeParagraf"/>
-        <w:spacing w:line="480" w:lineRule="auto"/>
-        <w:ind w:left="2160"/>
-        <w:jc w:val="both"/>
-        <w:rPr>
-          <w:b/>
-          <w:sz w:val="24"/>
-          <w:lang w:val="en-US"/>
-        </w:rPr>
-      </w:pPr>
-    </w:p>
-    <w:p>
-      <w:pPr>
-        <w:pStyle w:val="ListeParagraf"/>
-        <w:numPr>
-          <w:ilvl w:val="2"/>
-          <w:numId w:val="1"/>
-        </w:numPr>
-        <w:spacing w:line="480" w:lineRule="auto"/>
-        <w:jc w:val="both"/>
-        <w:rPr>
-          <w:b/>
-          <w:sz w:val="24"/>
-          <w:lang w:val="en-US"/>
-        </w:rPr>
-      </w:pPr>
-      <w:r>
-        <w:rPr>
-          <w:b/>
-          <w:sz w:val="24"/>
-          <w:lang w:val="en-US"/>
-        </w:rPr>
         <w:t>Definitions</w:t>
       </w:r>
+      <w:r>
+        <w:rPr>
+          <w:b/>
+          <w:sz w:val="24"/>
+          <w:lang w:val="en-US"/>
+        </w:rPr>
+        <w:t>, Acronyms, Abbreviations</w:t>
+      </w:r>
+    </w:p>
+    <w:p>
+      <w:pPr>
+        <w:pStyle w:val="ListeParagraf"/>
+        <w:spacing w:line="480" w:lineRule="auto"/>
+        <w:ind w:left="1800"/>
+        <w:jc w:val="both"/>
+        <w:rPr>
+          <w:sz w:val="24"/>
+          <w:lang w:val="en-US"/>
+        </w:rPr>
+      </w:pPr>
+      <w:r>
+        <w:rPr>
+          <w:sz w:val="24"/>
+          <w:lang w:val="en-US"/>
+        </w:rPr>
+        <w:t xml:space="preserve">Java Virtual Machine - </w:t>
+      </w:r>
+      <w:r>
+        <w:rPr>
+          <w:sz w:val="24"/>
+          <w:lang w:val="en-US"/>
+        </w:rPr>
+        <w:t>JVM</w:t>
+      </w:r>
+    </w:p>
+    <w:p>
+      <w:pPr>
+        <w:pStyle w:val="ListeParagraf"/>
+        <w:spacing w:line="480" w:lineRule="auto"/>
+        <w:ind w:left="1800"/>
+        <w:jc w:val="both"/>
+        <w:rPr>
+          <w:sz w:val="24"/>
+          <w:lang w:val="en-US"/>
+        </w:rPr>
+      </w:pPr>
+      <w:r>
+        <w:rPr>
+          <w:sz w:val="24"/>
+          <w:lang w:val="en-US"/>
+        </w:rPr>
+        <w:t>Model</w:t>
+      </w:r>
+      <w:r>
+        <w:rPr>
+          <w:sz w:val="24"/>
+          <w:lang w:val="en-US"/>
+        </w:rPr>
+        <w:t xml:space="preserve"> View Controller - MVC</w:t>
+      </w:r>
+      <w:r>
+        <w:rPr>
+          <w:sz w:val="24"/>
+          <w:lang w:val="en-US"/>
+        </w:rPr>
+        <w:t xml:space="preserve"> </w:t>
+      </w:r>
+    </w:p>
+    <w:p>
+      <w:pPr>
+        <w:pStyle w:val="ListeParagraf"/>
+        <w:spacing w:line="480" w:lineRule="auto"/>
+        <w:ind w:left="1800"/>
+        <w:jc w:val="both"/>
+        <w:rPr>
+          <w:sz w:val="24"/>
+          <w:lang w:val="en-US"/>
+        </w:rPr>
+      </w:pPr>
+      <w:r>
+        <w:rPr>
+          <w:sz w:val="24"/>
+          <w:lang w:val="en-US"/>
+        </w:rPr>
+        <w:t xml:space="preserve">Graphic User Interface - </w:t>
+      </w:r>
+      <w:bookmarkStart w:id="0" w:name="_GoBack"/>
+      <w:bookmarkEnd w:id="0"/>
+      <w:r>
+        <w:rPr>
+          <w:sz w:val="24"/>
+          <w:lang w:val="en-US"/>
+        </w:rPr>
+        <w:t>GUI</w:t>
+      </w:r>
+    </w:p>
+    <w:p>
+      <w:pPr>
+        <w:pStyle w:val="ListeParagraf"/>
+        <w:spacing w:line="480" w:lineRule="auto"/>
+        <w:ind w:left="1800"/>
+        <w:jc w:val="both"/>
+        <w:rPr>
+          <w:b/>
+          <w:sz w:val="24"/>
+          <w:lang w:val="en-US"/>
+        </w:rPr>
+      </w:pPr>
     </w:p>
     <w:p>
       <w:pPr>

</xml_diff>